<commit_message>
versie 2 technisch ontwerp, word ook geadd aan template
</commit_message>
<xml_diff>
--- a/Documentatie/Nils/technisch ontwerp_nils_v1.0.docx
+++ b/Documentatie/Nils/technisch ontwerp_nils_v1.0.docx
@@ -42,17 +42,42 @@
           <w:szCs w:val="36"/>
         </w:rPr>
       </w:pPr>
+    </w:p>
+    <w:p>
+      <w:pPr>
+        <w:rPr>
+          <w:sz w:val="36"/>
+          <w:szCs w:val="36"/>
+        </w:rPr>
+      </w:pPr>
+      <w:proofErr w:type="spellStart"/>
       <w:r>
         <w:rPr>
+          <w:sz w:val="36"/>
+          <w:szCs w:val="36"/>
+        </w:rPr>
+        <w:t>Klasdiagrammen</w:t>
+      </w:r>
+      <w:proofErr w:type="spellEnd"/>
+    </w:p>
+    <w:p>
+      <w:pPr>
+        <w:rPr>
+          <w:sz w:val="36"/>
+          <w:szCs w:val="36"/>
+        </w:rPr>
+      </w:pPr>
+      <w:r>
+        <w:rPr>
           <w:noProof/>
           <w:sz w:val="36"/>
           <w:szCs w:val="36"/>
         </w:rPr>
         <w:drawing>
-          <wp:inline distT="0" distB="0" distL="0" distR="0" wp14:anchorId="1AE6324E" wp14:editId="40D36D74">
-            <wp:extent cx="5943600" cy="2514600"/>
+          <wp:inline distT="0" distB="0" distL="0" distR="0" wp14:anchorId="3DE59CE6" wp14:editId="6BD4C3F4">
+            <wp:extent cx="3486150" cy="1511300"/>
             <wp:effectExtent l="0" t="0" r="0" b="0"/>
-            <wp:docPr id="1" name="Picture 1"/>
+            <wp:docPr id="4" name="Picture 4"/>
             <wp:cNvGraphicFramePr>
               <a:graphicFrameLocks xmlns:a="http://schemas.openxmlformats.org/drawingml/2006/main" noChangeAspect="1"/>
             </wp:cNvGraphicFramePr>
@@ -81,7 +106,7 @@
                   <pic:spPr bwMode="auto">
                     <a:xfrm>
                       <a:off x="0" y="0"/>
-                      <a:ext cx="5943600" cy="2514600"/>
+                      <a:ext cx="3486150" cy="1511300"/>
                     </a:xfrm>
                     <a:prstGeom prst="rect">
                       <a:avLst/>
@@ -112,10 +137,10 @@
           <w:szCs w:val="36"/>
         </w:rPr>
         <w:drawing>
-          <wp:inline distT="0" distB="0" distL="0" distR="0" wp14:anchorId="7ECE5042" wp14:editId="64C865EC">
-            <wp:extent cx="5937250" cy="2527300"/>
-            <wp:effectExtent l="0" t="0" r="6350" b="6350"/>
-            <wp:docPr id="2" name="Picture 2"/>
+          <wp:inline distT="0" distB="0" distL="0" distR="0" wp14:anchorId="53265575" wp14:editId="739E336A">
+            <wp:extent cx="2000250" cy="1498600"/>
+            <wp:effectExtent l="0" t="0" r="0" b="6350"/>
+            <wp:docPr id="5" name="Picture 5"/>
             <wp:cNvGraphicFramePr>
               <a:graphicFrameLocks xmlns:a="http://schemas.openxmlformats.org/drawingml/2006/main" noChangeAspect="1"/>
             </wp:cNvGraphicFramePr>
@@ -123,13 +148,13 @@
               <a:graphicData uri="http://schemas.openxmlformats.org/drawingml/2006/picture">
                 <pic:pic xmlns:pic="http://schemas.openxmlformats.org/drawingml/2006/picture">
                   <pic:nvPicPr>
-                    <pic:cNvPr id="0" name="Picture 1"/>
+                    <pic:cNvPr id="0" name="Picture 2"/>
                     <pic:cNvPicPr>
                       <a:picLocks noChangeAspect="1" noChangeArrowheads="1"/>
                     </pic:cNvPicPr>
                   </pic:nvPicPr>
                   <pic:blipFill>
-                    <a:blip r:embed="rId5" cstate="print">
+                    <a:blip r:embed="rId5">
                       <a:extLst>
                         <a:ext uri="{28A0092B-C50C-407E-A947-70E740481C1C}">
                           <a14:useLocalDpi xmlns:a14="http://schemas.microsoft.com/office/drawing/2010/main" val="0"/>
@@ -144,7 +169,7 @@
                   <pic:spPr bwMode="auto">
                     <a:xfrm>
                       <a:off x="0" y="0"/>
-                      <a:ext cx="5937250" cy="2527300"/>
+                      <a:ext cx="2000250" cy="1498600"/>
                     </a:xfrm>
                     <a:prstGeom prst="rect">
                       <a:avLst/>
@@ -168,8 +193,71 @@
           <w:szCs w:val="36"/>
         </w:rPr>
       </w:pPr>
+      <w:r>
+        <w:rPr>
+          <w:sz w:val="36"/>
+          <w:szCs w:val="36"/>
+        </w:rPr>
+        <w:t>ERD</w:t>
+      </w:r>
       <w:bookmarkStart w:id="0" w:name="_GoBack"/>
       <w:bookmarkEnd w:id="0"/>
+    </w:p>
+    <w:p>
+      <w:pPr>
+        <w:rPr>
+          <w:sz w:val="36"/>
+          <w:szCs w:val="36"/>
+        </w:rPr>
+      </w:pPr>
+      <w:r>
+        <w:rPr>
+          <w:noProof/>
+        </w:rPr>
+        <w:drawing>
+          <wp:inline distT="0" distB="0" distL="0" distR="0" wp14:anchorId="1A764B88" wp14:editId="4F0F89CC">
+            <wp:extent cx="5943600" cy="3343275"/>
+            <wp:effectExtent l="0" t="0" r="0" b="9525"/>
+            <wp:docPr id="3" name="Picture 3"/>
+            <wp:cNvGraphicFramePr>
+              <a:graphicFrameLocks xmlns:a="http://schemas.openxmlformats.org/drawingml/2006/main" noChangeAspect="1"/>
+            </wp:cNvGraphicFramePr>
+            <a:graphic xmlns:a="http://schemas.openxmlformats.org/drawingml/2006/main">
+              <a:graphicData uri="http://schemas.openxmlformats.org/drawingml/2006/picture">
+                <pic:pic xmlns:pic="http://schemas.openxmlformats.org/drawingml/2006/picture">
+                  <pic:nvPicPr>
+                    <pic:cNvPr id="1" name=""/>
+                    <pic:cNvPicPr/>
+                  </pic:nvPicPr>
+                  <pic:blipFill>
+                    <a:blip r:embed="rId6"/>
+                    <a:stretch>
+                      <a:fillRect/>
+                    </a:stretch>
+                  </pic:blipFill>
+                  <pic:spPr>
+                    <a:xfrm>
+                      <a:off x="0" y="0"/>
+                      <a:ext cx="5943600" cy="3343275"/>
+                    </a:xfrm>
+                    <a:prstGeom prst="rect">
+                      <a:avLst/>
+                    </a:prstGeom>
+                  </pic:spPr>
+                </pic:pic>
+              </a:graphicData>
+            </a:graphic>
+          </wp:inline>
+        </w:drawing>
+      </w:r>
+    </w:p>
+    <w:p>
+      <w:pPr>
+        <w:rPr>
+          <w:sz w:val="36"/>
+          <w:szCs w:val="36"/>
+        </w:rPr>
+      </w:pPr>
     </w:p>
     <w:p>
       <w:pPr>

</xml_diff>